<commit_message>
Added a new feature for stock account
</commit_message>
<xml_diff>
--- a/userDescription.docx
+++ b/userDescription.docx
@@ -5,7 +5,6 @@
     <w:p>
       <w:pPr>
         <w:rPr>
-          <w:rFonts w:hint="cs"/>
           <w:sz w:val="32"/>
           <w:szCs w:val="32"/>
           <w:rtl/>
@@ -35,6 +34,258 @@
           <w:szCs w:val="32"/>
           <w:rtl/>
         </w:rPr>
+        <w:t xml:space="preserve"> תכונות</w:t>
+      </w:r>
+    </w:p>
+    <w:p>
+      <w:pPr>
+        <w:pStyle w:val="a3"/>
+        <w:numPr>
+          <w:ilvl w:val="0"/>
+          <w:numId w:val="2"/>
+        </w:numPr>
+        <w:rPr>
+          <w:sz w:val="32"/>
+          <w:szCs w:val="32"/>
+        </w:rPr>
+      </w:pPr>
+      <w:r>
+        <w:rPr>
+          <w:rFonts w:hint="cs"/>
+          <w:sz w:val="32"/>
+          <w:szCs w:val="32"/>
+          <w:rtl/>
+        </w:rPr>
+        <w:t>סיסמא מוצפנת</w:t>
+      </w:r>
+    </w:p>
+    <w:p>
+      <w:pPr>
+        <w:pStyle w:val="a3"/>
+        <w:numPr>
+          <w:ilvl w:val="0"/>
+          <w:numId w:val="2"/>
+        </w:numPr>
+        <w:rPr>
+          <w:sz w:val="32"/>
+          <w:szCs w:val="32"/>
+        </w:rPr>
+      </w:pPr>
+      <w:r>
+        <w:rPr>
+          <w:rFonts w:hint="cs"/>
+          <w:sz w:val="32"/>
+          <w:szCs w:val="32"/>
+          <w:rtl/>
+        </w:rPr>
+        <w:t xml:space="preserve">שם משתמש </w:t>
+      </w:r>
+    </w:p>
+    <w:p>
+      <w:pPr>
+        <w:pStyle w:val="a3"/>
+        <w:numPr>
+          <w:ilvl w:val="0"/>
+          <w:numId w:val="2"/>
+        </w:numPr>
+        <w:rPr>
+          <w:sz w:val="32"/>
+          <w:szCs w:val="32"/>
+        </w:rPr>
+      </w:pPr>
+      <w:r>
+        <w:rPr>
+          <w:rFonts w:hint="cs"/>
+          <w:sz w:val="32"/>
+          <w:szCs w:val="32"/>
+          <w:rtl/>
+        </w:rPr>
+        <w:t>שם פרטי</w:t>
+      </w:r>
+    </w:p>
+    <w:p>
+      <w:pPr>
+        <w:pStyle w:val="a3"/>
+        <w:numPr>
+          <w:ilvl w:val="0"/>
+          <w:numId w:val="2"/>
+        </w:numPr>
+        <w:rPr>
+          <w:sz w:val="32"/>
+          <w:szCs w:val="32"/>
+        </w:rPr>
+      </w:pPr>
+      <w:r>
+        <w:rPr>
+          <w:rFonts w:hint="cs"/>
+          <w:sz w:val="32"/>
+          <w:szCs w:val="32"/>
+          <w:rtl/>
+        </w:rPr>
+        <w:t>שם משפחה</w:t>
+      </w:r>
+    </w:p>
+    <w:p>
+      <w:pPr>
+        <w:pStyle w:val="a3"/>
+        <w:numPr>
+          <w:ilvl w:val="0"/>
+          <w:numId w:val="2"/>
+        </w:numPr>
+        <w:rPr>
+          <w:sz w:val="32"/>
+          <w:szCs w:val="32"/>
+        </w:rPr>
+      </w:pPr>
+      <w:r>
+        <w:rPr>
+          <w:rFonts w:hint="cs"/>
+          <w:sz w:val="32"/>
+          <w:szCs w:val="32"/>
+          <w:rtl/>
+        </w:rPr>
+        <w:t>תאריך כניסה</w:t>
+      </w:r>
+    </w:p>
+    <w:p>
+      <w:pPr>
+        <w:pStyle w:val="a3"/>
+        <w:numPr>
+          <w:ilvl w:val="0"/>
+          <w:numId w:val="2"/>
+        </w:numPr>
+        <w:rPr>
+          <w:sz w:val="32"/>
+          <w:szCs w:val="32"/>
+        </w:rPr>
+      </w:pPr>
+      <w:r>
+        <w:rPr>
+          <w:rFonts w:hint="cs"/>
+          <w:sz w:val="32"/>
+          <w:szCs w:val="32"/>
+          <w:rtl/>
+        </w:rPr>
+        <w:t>ת</w:t>
+      </w:r>
+      <w:r>
+        <w:rPr>
+          <w:rFonts w:hint="cs"/>
+          <w:sz w:val="32"/>
+          <w:szCs w:val="32"/>
+          <w:rtl/>
+        </w:rPr>
+        <w:t>ע</w:t>
+      </w:r>
+      <w:r>
+        <w:rPr>
+          <w:rFonts w:hint="cs"/>
+          <w:sz w:val="32"/>
+          <w:szCs w:val="32"/>
+          <w:rtl/>
+        </w:rPr>
+        <w:t>ודת זהות</w:t>
+      </w:r>
+    </w:p>
+    <w:p>
+      <w:pPr>
+        <w:pStyle w:val="a3"/>
+        <w:numPr>
+          <w:ilvl w:val="0"/>
+          <w:numId w:val="2"/>
+        </w:numPr>
+        <w:rPr>
+          <w:sz w:val="32"/>
+          <w:szCs w:val="32"/>
+        </w:rPr>
+      </w:pPr>
+      <w:r>
+        <w:rPr>
+          <w:rFonts w:hint="cs"/>
+          <w:sz w:val="32"/>
+          <w:szCs w:val="32"/>
+          <w:rtl/>
+        </w:rPr>
+        <w:t>מייל משתמש</w:t>
+      </w:r>
+    </w:p>
+    <w:p>
+      <w:pPr>
+        <w:pStyle w:val="a3"/>
+        <w:numPr>
+          <w:ilvl w:val="0"/>
+          <w:numId w:val="2"/>
+        </w:numPr>
+        <w:rPr>
+          <w:sz w:val="32"/>
+          <w:szCs w:val="32"/>
+        </w:rPr>
+      </w:pPr>
+      <w:r>
+        <w:rPr>
+          <w:rFonts w:hint="cs"/>
+          <w:sz w:val="32"/>
+          <w:szCs w:val="32"/>
+          <w:rtl/>
+        </w:rPr>
+        <w:t>מספר טלפון</w:t>
+      </w:r>
+    </w:p>
+    <w:p>
+      <w:pPr>
+        <w:pStyle w:val="a3"/>
+        <w:numPr>
+          <w:ilvl w:val="0"/>
+          <w:numId w:val="2"/>
+        </w:numPr>
+        <w:rPr>
+          <w:sz w:val="32"/>
+          <w:szCs w:val="32"/>
+          <w:rtl/>
+        </w:rPr>
+      </w:pPr>
+      <w:r>
+        <w:rPr>
+          <w:rFonts w:hint="cs"/>
+          <w:sz w:val="32"/>
+          <w:szCs w:val="32"/>
+          <w:rtl/>
+        </w:rPr>
+        <w:t>פרטי כרטיס אשראי</w:t>
+      </w:r>
+    </w:p>
+    <w:p>
+      <w:pPr>
+        <w:rPr>
+          <w:sz w:val="32"/>
+          <w:szCs w:val="32"/>
+          <w:rtl/>
+        </w:rPr>
+      </w:pPr>
+      <w:r>
+        <w:rPr>
+          <w:rFonts w:hint="cs"/>
+          <w:sz w:val="32"/>
+          <w:szCs w:val="32"/>
+          <w:rtl/>
+        </w:rPr>
+        <w:t xml:space="preserve">משתמש רגיל </w:t>
+      </w:r>
+      <w:r>
+        <w:rPr>
+          <w:sz w:val="32"/>
+          <w:szCs w:val="32"/>
+          <w:rtl/>
+        </w:rPr>
+        <w:t>–</w:t>
+      </w:r>
+      <w:r>
+        <w:rPr>
+          <w:rFonts w:hint="cs"/>
+          <w:sz w:val="32"/>
+          <w:szCs w:val="32"/>
+          <w:rtl/>
+        </w:rPr>
         <w:t xml:space="preserve"> </w:t>
       </w:r>
       <w:r>
@@ -44,6 +295,402 @@
           <w:szCs w:val="32"/>
           <w:rtl/>
         </w:rPr>
+        <w:t>פעולות</w:t>
+      </w:r>
+    </w:p>
+    <w:p>
+      <w:pPr>
+        <w:pStyle w:val="a3"/>
+        <w:numPr>
+          <w:ilvl w:val="0"/>
+          <w:numId w:val="1"/>
+        </w:numPr>
+        <w:rPr>
+          <w:sz w:val="32"/>
+          <w:szCs w:val="32"/>
+        </w:rPr>
+      </w:pPr>
+      <w:r>
+        <w:rPr>
+          <w:rFonts w:hint="cs"/>
+          <w:sz w:val="32"/>
+          <w:szCs w:val="32"/>
+          <w:rtl/>
+        </w:rPr>
+        <w:t>העברה</w:t>
+      </w:r>
+      <w:r>
+        <w:rPr>
+          <w:rFonts w:hint="cs"/>
+          <w:sz w:val="32"/>
+          <w:szCs w:val="32"/>
+          <w:rtl/>
+        </w:rPr>
+        <w:t xml:space="preserve"> כספים</w:t>
+      </w:r>
+      <w:r>
+        <w:rPr>
+          <w:rFonts w:hint="cs"/>
+          <w:sz w:val="32"/>
+          <w:szCs w:val="32"/>
+          <w:rtl/>
+        </w:rPr>
+        <w:t xml:space="preserve"> בין משתמשים</w:t>
+      </w:r>
+      <w:r>
+        <w:rPr>
+          <w:rFonts w:hint="cs"/>
+          <w:sz w:val="32"/>
+          <w:szCs w:val="32"/>
+          <w:rtl/>
+        </w:rPr>
+        <w:t xml:space="preserve"> על ידי אשראי</w:t>
+      </w:r>
+    </w:p>
+    <w:p>
+      <w:pPr>
+        <w:pStyle w:val="a3"/>
+        <w:numPr>
+          <w:ilvl w:val="0"/>
+          <w:numId w:val="1"/>
+        </w:numPr>
+        <w:rPr>
+          <w:sz w:val="32"/>
+          <w:szCs w:val="32"/>
+        </w:rPr>
+      </w:pPr>
+      <w:r>
+        <w:rPr>
+          <w:rFonts w:hint="cs"/>
+          <w:sz w:val="32"/>
+          <w:szCs w:val="32"/>
+          <w:rtl/>
+        </w:rPr>
+        <w:t>משיכת כסף</w:t>
+      </w:r>
+      <w:r>
+        <w:rPr>
+          <w:rFonts w:hint="cs"/>
+          <w:sz w:val="32"/>
+          <w:szCs w:val="32"/>
+          <w:rtl/>
+        </w:rPr>
+        <w:t xml:space="preserve"> על ידי אשראי</w:t>
+      </w:r>
+    </w:p>
+    <w:p>
+      <w:pPr>
+        <w:pStyle w:val="a3"/>
+        <w:numPr>
+          <w:ilvl w:val="0"/>
+          <w:numId w:val="1"/>
+        </w:numPr>
+        <w:rPr>
+          <w:sz w:val="32"/>
+          <w:szCs w:val="32"/>
+        </w:rPr>
+      </w:pPr>
+      <w:r>
+        <w:rPr>
+          <w:rFonts w:hint="cs"/>
+          <w:sz w:val="32"/>
+          <w:szCs w:val="32"/>
+          <w:rtl/>
+        </w:rPr>
+        <w:t>בירור יתרה לאחר משיכ</w:t>
+      </w:r>
+      <w:r>
+        <w:rPr>
+          <w:rFonts w:hint="cs"/>
+          <w:sz w:val="32"/>
+          <w:szCs w:val="32"/>
+          <w:rtl/>
+        </w:rPr>
+        <w:t>ה</w:t>
+      </w:r>
+      <w:r>
+        <w:rPr>
+          <w:rFonts w:hint="cs"/>
+          <w:sz w:val="32"/>
+          <w:szCs w:val="32"/>
+          <w:rtl/>
+        </w:rPr>
+        <w:t>/העברה</w:t>
+      </w:r>
+    </w:p>
+    <w:p>
+      <w:pPr>
+        <w:pStyle w:val="a3"/>
+        <w:numPr>
+          <w:ilvl w:val="0"/>
+          <w:numId w:val="1"/>
+        </w:numPr>
+        <w:rPr>
+          <w:sz w:val="32"/>
+          <w:szCs w:val="32"/>
+        </w:rPr>
+      </w:pPr>
+      <w:r>
+        <w:rPr>
+          <w:rFonts w:hint="cs"/>
+          <w:sz w:val="32"/>
+          <w:szCs w:val="32"/>
+          <w:rtl/>
+        </w:rPr>
+        <w:t>אישור קבלת תשלום</w:t>
+      </w:r>
+    </w:p>
+    <w:p>
+      <w:pPr>
+        <w:pStyle w:val="a3"/>
+        <w:numPr>
+          <w:ilvl w:val="0"/>
+          <w:numId w:val="1"/>
+        </w:numPr>
+        <w:rPr>
+          <w:sz w:val="32"/>
+          <w:szCs w:val="32"/>
+        </w:rPr>
+      </w:pPr>
+      <w:r>
+        <w:rPr>
+          <w:rFonts w:hint="cs"/>
+          <w:sz w:val="32"/>
+          <w:szCs w:val="32"/>
+          <w:rtl/>
+        </w:rPr>
+        <w:t>הנפקת כרטיס חדש</w:t>
+      </w:r>
+    </w:p>
+    <w:p>
+      <w:pPr>
+        <w:pStyle w:val="a3"/>
+        <w:numPr>
+          <w:ilvl w:val="0"/>
+          <w:numId w:val="1"/>
+        </w:numPr>
+        <w:rPr>
+          <w:sz w:val="32"/>
+          <w:szCs w:val="32"/>
+        </w:rPr>
+      </w:pPr>
+      <w:r>
+        <w:rPr>
+          <w:rFonts w:hint="cs"/>
+          <w:sz w:val="32"/>
+          <w:szCs w:val="32"/>
+          <w:rtl/>
+        </w:rPr>
+        <w:t xml:space="preserve">שינוי קוד </w:t>
+      </w:r>
+      <w:r>
+        <w:rPr>
+          <w:rFonts w:hint="cs"/>
+          <w:sz w:val="32"/>
+          <w:szCs w:val="32"/>
+          <w:rtl/>
+        </w:rPr>
+        <w:t>סוד</w:t>
+      </w:r>
+      <w:r>
+        <w:rPr>
+          <w:rFonts w:hint="cs"/>
+          <w:sz w:val="32"/>
+          <w:szCs w:val="32"/>
+          <w:rtl/>
+        </w:rPr>
+        <w:t>י להעברות</w:t>
+      </w:r>
+    </w:p>
+    <w:p>
+      <w:pPr>
+        <w:pStyle w:val="a3"/>
+        <w:numPr>
+          <w:ilvl w:val="0"/>
+          <w:numId w:val="1"/>
+        </w:numPr>
+        <w:rPr>
+          <w:sz w:val="32"/>
+          <w:szCs w:val="32"/>
+        </w:rPr>
+      </w:pPr>
+      <w:r>
+        <w:rPr>
+          <w:rFonts w:hint="cs"/>
+          <w:sz w:val="32"/>
+          <w:szCs w:val="32"/>
+          <w:rtl/>
+        </w:rPr>
+        <w:t xml:space="preserve">העברה כספים בין משתמשים </w:t>
+      </w:r>
+      <w:r>
+        <w:rPr>
+          <w:rFonts w:hint="cs"/>
+          <w:sz w:val="32"/>
+          <w:szCs w:val="32"/>
+          <w:rtl/>
+        </w:rPr>
+        <w:t xml:space="preserve">באמצעות הודעת </w:t>
+      </w:r>
+      <w:r>
+        <w:rPr>
+          <w:rFonts w:hint="cs"/>
+          <w:sz w:val="32"/>
+          <w:szCs w:val="32"/>
+        </w:rPr>
+        <w:t>SMS</w:t>
+      </w:r>
+    </w:p>
+    <w:p>
+      <w:pPr>
+        <w:pStyle w:val="a3"/>
+        <w:numPr>
+          <w:ilvl w:val="0"/>
+          <w:numId w:val="1"/>
+        </w:numPr>
+        <w:rPr>
+          <w:sz w:val="32"/>
+          <w:szCs w:val="32"/>
+        </w:rPr>
+      </w:pPr>
+      <w:r>
+        <w:rPr>
+          <w:rFonts w:hint="cs"/>
+          <w:sz w:val="32"/>
+          <w:szCs w:val="32"/>
+          <w:rtl/>
+        </w:rPr>
+        <w:t xml:space="preserve">משיכת כסף </w:t>
+      </w:r>
+      <w:r>
+        <w:rPr>
+          <w:rFonts w:hint="cs"/>
+          <w:sz w:val="32"/>
+          <w:szCs w:val="32"/>
+          <w:rtl/>
+        </w:rPr>
+        <w:t xml:space="preserve">באמצעות הודעת </w:t>
+      </w:r>
+      <w:r>
+        <w:rPr>
+          <w:rFonts w:hint="cs"/>
+          <w:sz w:val="32"/>
+          <w:szCs w:val="32"/>
+        </w:rPr>
+        <w:t>SMS</w:t>
+      </w:r>
+    </w:p>
+    <w:p>
+      <w:pPr>
+        <w:pStyle w:val="a3"/>
+        <w:numPr>
+          <w:ilvl w:val="0"/>
+          <w:numId w:val="1"/>
+        </w:numPr>
+        <w:rPr>
+          <w:sz w:val="32"/>
+          <w:szCs w:val="32"/>
+          <w:rtl/>
+        </w:rPr>
+      </w:pPr>
+      <w:r>
+        <w:rPr>
+          <w:rFonts w:hint="cs"/>
+          <w:sz w:val="32"/>
+          <w:szCs w:val="32"/>
+          <w:rtl/>
+        </w:rPr>
+        <w:t>להפקיד כסף</w:t>
+      </w:r>
+      <w:r>
+        <w:rPr>
+          <w:rFonts w:hint="cs"/>
+          <w:sz w:val="32"/>
+          <w:szCs w:val="32"/>
+          <w:rtl/>
+        </w:rPr>
+        <w:t xml:space="preserve"> שיעשה </w:t>
+      </w:r>
+      <w:r>
+        <w:rPr>
+          <w:rFonts w:hint="cs"/>
+          <w:sz w:val="32"/>
+          <w:szCs w:val="32"/>
+          <w:rtl/>
+        </w:rPr>
+        <w:t>את עצמו</w:t>
+      </w:r>
+    </w:p>
+    <w:p>
+      <w:pPr>
+        <w:ind w:left="360"/>
+        <w:rPr>
+          <w:sz w:val="32"/>
+          <w:szCs w:val="32"/>
+          <w:rtl/>
+        </w:rPr>
+      </w:pPr>
+    </w:p>
+    <w:p>
+      <w:pPr>
+        <w:ind w:left="360"/>
+        <w:rPr>
+          <w:sz w:val="32"/>
+          <w:szCs w:val="32"/>
+          <w:rtl/>
+        </w:rPr>
+      </w:pPr>
+      <w:r>
+        <w:rPr>
+          <w:rFonts w:hint="cs"/>
+          <w:sz w:val="32"/>
+          <w:szCs w:val="32"/>
+          <w:rtl/>
+        </w:rPr>
+        <w:t>משתמש</w:t>
+      </w:r>
+      <w:r>
+        <w:rPr>
+          <w:rFonts w:hint="cs"/>
+          <w:sz w:val="32"/>
+          <w:szCs w:val="32"/>
+          <w:rtl/>
+        </w:rPr>
+        <w:t xml:space="preserve"> </w:t>
+      </w:r>
+      <w:r>
+        <w:rPr>
+          <w:rFonts w:hint="cs"/>
+          <w:sz w:val="32"/>
+          <w:szCs w:val="32"/>
+          <w:rtl/>
+        </w:rPr>
+        <w:t>משקיע</w:t>
+      </w:r>
+      <w:r>
+        <w:rPr>
+          <w:rFonts w:hint="cs"/>
+          <w:sz w:val="32"/>
+          <w:szCs w:val="32"/>
+          <w:rtl/>
+        </w:rPr>
+        <w:t xml:space="preserve"> יורש מרגיל </w:t>
+      </w:r>
+      <w:r>
+        <w:rPr>
+          <w:sz w:val="32"/>
+          <w:szCs w:val="32"/>
+          <w:rtl/>
+        </w:rPr>
+        <w:t>–</w:t>
+      </w:r>
+      <w:r>
+        <w:rPr>
+          <w:rFonts w:hint="cs"/>
+          <w:sz w:val="32"/>
+          <w:szCs w:val="32"/>
+          <w:rtl/>
+        </w:rPr>
         <w:t>תכונות</w:t>
       </w:r>
     </w:p>
@@ -52,246 +699,58 @@
         <w:pStyle w:val="a3"/>
         <w:numPr>
           <w:ilvl w:val="0"/>
-          <w:numId w:val="2"/>
-        </w:numPr>
-        <w:rPr>
-          <w:rFonts w:hint="cs"/>
-          <w:sz w:val="32"/>
-          <w:szCs w:val="32"/>
-        </w:rPr>
-      </w:pPr>
-      <w:r>
-        <w:rPr>
-          <w:rFonts w:hint="cs"/>
-          <w:sz w:val="32"/>
-          <w:szCs w:val="32"/>
-          <w:rtl/>
-        </w:rPr>
-        <w:t>סיסמא מוצפנת</w:t>
-      </w:r>
-    </w:p>
-    <w:p>
-      <w:pPr>
-        <w:pStyle w:val="a3"/>
-        <w:numPr>
-          <w:ilvl w:val="0"/>
-          <w:numId w:val="2"/>
-        </w:numPr>
-        <w:rPr>
-          <w:sz w:val="32"/>
-          <w:szCs w:val="32"/>
-        </w:rPr>
-      </w:pPr>
-      <w:r>
-        <w:rPr>
-          <w:rFonts w:hint="cs"/>
-          <w:sz w:val="32"/>
-          <w:szCs w:val="32"/>
-          <w:rtl/>
-        </w:rPr>
-        <w:t xml:space="preserve">שם משתמש </w:t>
-      </w:r>
-    </w:p>
-    <w:p>
-      <w:pPr>
-        <w:pStyle w:val="a3"/>
-        <w:numPr>
-          <w:ilvl w:val="0"/>
-          <w:numId w:val="2"/>
-        </w:numPr>
-        <w:rPr>
-          <w:rFonts w:hint="cs"/>
-          <w:sz w:val="32"/>
-          <w:szCs w:val="32"/>
-        </w:rPr>
-      </w:pPr>
-      <w:r>
-        <w:rPr>
-          <w:rFonts w:hint="cs"/>
-          <w:sz w:val="32"/>
-          <w:szCs w:val="32"/>
-          <w:rtl/>
-        </w:rPr>
-        <w:t>שם פרטי</w:t>
-      </w:r>
-    </w:p>
-    <w:p>
-      <w:pPr>
-        <w:pStyle w:val="a3"/>
-        <w:numPr>
-          <w:ilvl w:val="0"/>
-          <w:numId w:val="2"/>
-        </w:numPr>
-        <w:rPr>
-          <w:rFonts w:hint="cs"/>
-          <w:sz w:val="32"/>
-          <w:szCs w:val="32"/>
-        </w:rPr>
-      </w:pPr>
-      <w:r>
-        <w:rPr>
-          <w:rFonts w:hint="cs"/>
-          <w:sz w:val="32"/>
-          <w:szCs w:val="32"/>
-          <w:rtl/>
-        </w:rPr>
-        <w:t>שם משפחה</w:t>
-      </w:r>
-    </w:p>
-    <w:p>
-      <w:pPr>
-        <w:pStyle w:val="a3"/>
-        <w:numPr>
-          <w:ilvl w:val="0"/>
-          <w:numId w:val="2"/>
-        </w:numPr>
-        <w:rPr>
-          <w:sz w:val="32"/>
-          <w:szCs w:val="32"/>
-        </w:rPr>
-      </w:pPr>
-      <w:r>
-        <w:rPr>
-          <w:rFonts w:hint="cs"/>
-          <w:sz w:val="32"/>
-          <w:szCs w:val="32"/>
-          <w:rtl/>
-        </w:rPr>
-        <w:t>תאריך כניסה</w:t>
-      </w:r>
-    </w:p>
-    <w:p>
-      <w:pPr>
-        <w:pStyle w:val="a3"/>
-        <w:numPr>
-          <w:ilvl w:val="0"/>
-          <w:numId w:val="2"/>
-        </w:numPr>
-        <w:rPr>
-          <w:sz w:val="32"/>
-          <w:szCs w:val="32"/>
-        </w:rPr>
-      </w:pPr>
-      <w:r>
-        <w:rPr>
-          <w:rFonts w:hint="cs"/>
-          <w:sz w:val="32"/>
-          <w:szCs w:val="32"/>
-          <w:rtl/>
-        </w:rPr>
-        <w:t>ת</w:t>
-      </w:r>
-      <w:r>
-        <w:rPr>
-          <w:rFonts w:hint="cs"/>
-          <w:sz w:val="32"/>
-          <w:szCs w:val="32"/>
-          <w:rtl/>
-        </w:rPr>
-        <w:t>ע</w:t>
-      </w:r>
-      <w:r>
-        <w:rPr>
-          <w:rFonts w:hint="cs"/>
-          <w:sz w:val="32"/>
-          <w:szCs w:val="32"/>
-          <w:rtl/>
-        </w:rPr>
-        <w:t>ודת זהות</w:t>
-      </w:r>
-    </w:p>
-    <w:p>
-      <w:pPr>
-        <w:pStyle w:val="a3"/>
-        <w:numPr>
-          <w:ilvl w:val="0"/>
-          <w:numId w:val="2"/>
-        </w:numPr>
-        <w:rPr>
-          <w:sz w:val="32"/>
-          <w:szCs w:val="32"/>
-        </w:rPr>
-      </w:pPr>
-      <w:r>
-        <w:rPr>
-          <w:rFonts w:hint="cs"/>
-          <w:sz w:val="32"/>
-          <w:szCs w:val="32"/>
-          <w:rtl/>
-        </w:rPr>
-        <w:t>מייל משתמש</w:t>
-      </w:r>
-    </w:p>
-    <w:p>
-      <w:pPr>
-        <w:pStyle w:val="a3"/>
-        <w:numPr>
-          <w:ilvl w:val="0"/>
-          <w:numId w:val="2"/>
-        </w:numPr>
-        <w:rPr>
-          <w:sz w:val="32"/>
-          <w:szCs w:val="32"/>
-        </w:rPr>
-      </w:pPr>
-      <w:r>
-        <w:rPr>
-          <w:rFonts w:hint="cs"/>
-          <w:sz w:val="32"/>
-          <w:szCs w:val="32"/>
-          <w:rtl/>
-        </w:rPr>
-        <w:t>מספר טלפון</w:t>
-      </w:r>
-    </w:p>
-    <w:p>
-      <w:pPr>
-        <w:pStyle w:val="a3"/>
-        <w:numPr>
-          <w:ilvl w:val="0"/>
-          <w:numId w:val="2"/>
-        </w:numPr>
-        <w:rPr>
-          <w:sz w:val="32"/>
-          <w:szCs w:val="32"/>
-          <w:rtl/>
-        </w:rPr>
-      </w:pPr>
-      <w:r>
-        <w:rPr>
-          <w:rFonts w:hint="cs"/>
-          <w:sz w:val="32"/>
-          <w:szCs w:val="32"/>
-          <w:rtl/>
-        </w:rPr>
-        <w:t>פרטי כרטיס אשראי</w:t>
-      </w:r>
-    </w:p>
-    <w:p>
-      <w:pPr>
-        <w:rPr>
-          <w:rFonts w:hint="cs"/>
-          <w:sz w:val="32"/>
-          <w:szCs w:val="32"/>
-          <w:rtl/>
-        </w:rPr>
-      </w:pPr>
-      <w:r>
-        <w:rPr>
-          <w:rFonts w:hint="cs"/>
-          <w:sz w:val="32"/>
-          <w:szCs w:val="32"/>
-          <w:rtl/>
-        </w:rPr>
-        <w:t xml:space="preserve">משתמש רגיל </w:t>
-      </w:r>
-      <w:r>
-        <w:rPr>
-          <w:sz w:val="32"/>
-          <w:szCs w:val="32"/>
-          <w:rtl/>
-        </w:rPr>
-        <w:t>–</w:t>
+          <w:numId w:val="3"/>
+        </w:numPr>
+        <w:rPr>
+          <w:sz w:val="32"/>
+          <w:szCs w:val="32"/>
+        </w:rPr>
+      </w:pPr>
+      <w:r>
+        <w:rPr>
+          <w:rFonts w:hint="cs"/>
+          <w:sz w:val="32"/>
+          <w:szCs w:val="32"/>
+          <w:rtl/>
+        </w:rPr>
+        <w:t>רשימת</w:t>
+      </w:r>
+      <w:r>
+        <w:rPr>
+          <w:rFonts w:hint="cs"/>
+          <w:sz w:val="32"/>
+          <w:szCs w:val="32"/>
+          <w:rtl/>
+        </w:rPr>
+        <w:t xml:space="preserve"> מניות</w:t>
+      </w:r>
+    </w:p>
+    <w:p>
+      <w:pPr>
+        <w:ind w:left="360"/>
+        <w:rPr>
+          <w:sz w:val="32"/>
+          <w:szCs w:val="32"/>
+          <w:rtl/>
+        </w:rPr>
+      </w:pPr>
+      <w:r>
+        <w:rPr>
+          <w:rFonts w:hint="cs"/>
+          <w:sz w:val="32"/>
+          <w:szCs w:val="32"/>
+          <w:rtl/>
+        </w:rPr>
+        <w:t>משתמש משקיע יורש מרגיל</w:t>
+      </w:r>
+      <w:r>
+        <w:rPr>
+          <w:rFonts w:hint="cs"/>
+          <w:sz w:val="32"/>
+          <w:szCs w:val="32"/>
+          <w:rtl/>
+        </w:rPr>
+        <w:t xml:space="preserve"> -פעולות</w:t>
       </w:r>
       <w:r>
         <w:rPr>
@@ -302,482 +761,6 @@
         </w:rPr>
         <w:t xml:space="preserve"> </w:t>
       </w:r>
-      <w:r>
-        <w:rPr>
-          <w:rFonts w:hint="cs"/>
-          <w:sz w:val="32"/>
-          <w:szCs w:val="32"/>
-          <w:rtl/>
-        </w:rPr>
-        <w:t>פעולות</w:t>
-      </w:r>
-    </w:p>
-    <w:p>
-      <w:pPr>
-        <w:pStyle w:val="a3"/>
-        <w:numPr>
-          <w:ilvl w:val="0"/>
-          <w:numId w:val="1"/>
-        </w:numPr>
-        <w:rPr>
-          <w:sz w:val="32"/>
-          <w:szCs w:val="32"/>
-        </w:rPr>
-      </w:pPr>
-      <w:r>
-        <w:rPr>
-          <w:rFonts w:hint="cs"/>
-          <w:sz w:val="32"/>
-          <w:szCs w:val="32"/>
-          <w:rtl/>
-        </w:rPr>
-        <w:t>העברה</w:t>
-      </w:r>
-      <w:r>
-        <w:rPr>
-          <w:rFonts w:hint="cs"/>
-          <w:sz w:val="32"/>
-          <w:szCs w:val="32"/>
-          <w:rtl/>
-        </w:rPr>
-        <w:t xml:space="preserve"> כספים</w:t>
-      </w:r>
-      <w:r>
-        <w:rPr>
-          <w:rFonts w:hint="cs"/>
-          <w:sz w:val="32"/>
-          <w:szCs w:val="32"/>
-          <w:rtl/>
-        </w:rPr>
-        <w:t xml:space="preserve"> בין משתמשים</w:t>
-      </w:r>
-      <w:r>
-        <w:rPr>
-          <w:rFonts w:hint="cs"/>
-          <w:sz w:val="32"/>
-          <w:szCs w:val="32"/>
-          <w:rtl/>
-        </w:rPr>
-        <w:t xml:space="preserve"> על ידי אשראי</w:t>
-      </w:r>
-    </w:p>
-    <w:p>
-      <w:pPr>
-        <w:pStyle w:val="a3"/>
-        <w:numPr>
-          <w:ilvl w:val="0"/>
-          <w:numId w:val="1"/>
-        </w:numPr>
-        <w:rPr>
-          <w:rFonts w:hint="cs"/>
-          <w:sz w:val="32"/>
-          <w:szCs w:val="32"/>
-        </w:rPr>
-      </w:pPr>
-      <w:r>
-        <w:rPr>
-          <w:rFonts w:hint="cs"/>
-          <w:sz w:val="32"/>
-          <w:szCs w:val="32"/>
-          <w:rtl/>
-        </w:rPr>
-        <w:t>משיכת כסף</w:t>
-      </w:r>
-      <w:r>
-        <w:rPr>
-          <w:rFonts w:hint="cs"/>
-          <w:sz w:val="32"/>
-          <w:szCs w:val="32"/>
-          <w:rtl/>
-        </w:rPr>
-        <w:t xml:space="preserve"> על ידי אשראי</w:t>
-      </w:r>
-    </w:p>
-    <w:p>
-      <w:pPr>
-        <w:pStyle w:val="a3"/>
-        <w:numPr>
-          <w:ilvl w:val="0"/>
-          <w:numId w:val="1"/>
-        </w:numPr>
-        <w:rPr>
-          <w:rFonts w:hint="cs"/>
-          <w:sz w:val="32"/>
-          <w:szCs w:val="32"/>
-        </w:rPr>
-      </w:pPr>
-      <w:r>
-        <w:rPr>
-          <w:rFonts w:hint="cs"/>
-          <w:sz w:val="32"/>
-          <w:szCs w:val="32"/>
-          <w:rtl/>
-        </w:rPr>
-        <w:t>בירור יתרה לאחר משיכ</w:t>
-      </w:r>
-      <w:r>
-        <w:rPr>
-          <w:rFonts w:hint="cs"/>
-          <w:sz w:val="32"/>
-          <w:szCs w:val="32"/>
-          <w:rtl/>
-        </w:rPr>
-        <w:t>ה</w:t>
-      </w:r>
-      <w:r>
-        <w:rPr>
-          <w:rFonts w:hint="cs"/>
-          <w:sz w:val="32"/>
-          <w:szCs w:val="32"/>
-          <w:rtl/>
-        </w:rPr>
-        <w:t>/העברה</w:t>
-      </w:r>
-    </w:p>
-    <w:p>
-      <w:pPr>
-        <w:pStyle w:val="a3"/>
-        <w:numPr>
-          <w:ilvl w:val="0"/>
-          <w:numId w:val="1"/>
-        </w:numPr>
-        <w:rPr>
-          <w:sz w:val="32"/>
-          <w:szCs w:val="32"/>
-        </w:rPr>
-      </w:pPr>
-      <w:r>
-        <w:rPr>
-          <w:rFonts w:hint="cs"/>
-          <w:sz w:val="32"/>
-          <w:szCs w:val="32"/>
-          <w:rtl/>
-        </w:rPr>
-        <w:t>אישור קבלת תשלום</w:t>
-      </w:r>
-    </w:p>
-    <w:p>
-      <w:pPr>
-        <w:pStyle w:val="a3"/>
-        <w:numPr>
-          <w:ilvl w:val="0"/>
-          <w:numId w:val="1"/>
-        </w:numPr>
-        <w:rPr>
-          <w:sz w:val="32"/>
-          <w:szCs w:val="32"/>
-        </w:rPr>
-      </w:pPr>
-      <w:r>
-        <w:rPr>
-          <w:rFonts w:hint="cs"/>
-          <w:sz w:val="32"/>
-          <w:szCs w:val="32"/>
-          <w:rtl/>
-        </w:rPr>
-        <w:t>הנפקת כרטיס חדש</w:t>
-      </w:r>
-    </w:p>
-    <w:p>
-      <w:pPr>
-        <w:pStyle w:val="a3"/>
-        <w:numPr>
-          <w:ilvl w:val="0"/>
-          <w:numId w:val="1"/>
-        </w:numPr>
-        <w:rPr>
-          <w:sz w:val="32"/>
-          <w:szCs w:val="32"/>
-        </w:rPr>
-      </w:pPr>
-      <w:r>
-        <w:rPr>
-          <w:rFonts w:hint="cs"/>
-          <w:sz w:val="32"/>
-          <w:szCs w:val="32"/>
-          <w:rtl/>
-        </w:rPr>
-        <w:t xml:space="preserve">שינוי קוד </w:t>
-      </w:r>
-      <w:r>
-        <w:rPr>
-          <w:rFonts w:hint="cs"/>
-          <w:sz w:val="32"/>
-          <w:szCs w:val="32"/>
-          <w:rtl/>
-        </w:rPr>
-        <w:t>סוד</w:t>
-      </w:r>
-      <w:r>
-        <w:rPr>
-          <w:rFonts w:hint="cs"/>
-          <w:sz w:val="32"/>
-          <w:szCs w:val="32"/>
-          <w:rtl/>
-        </w:rPr>
-        <w:t>י להעברות</w:t>
-      </w:r>
-    </w:p>
-    <w:p>
-      <w:pPr>
-        <w:pStyle w:val="a3"/>
-        <w:numPr>
-          <w:ilvl w:val="0"/>
-          <w:numId w:val="1"/>
-        </w:numPr>
-        <w:rPr>
-          <w:sz w:val="32"/>
-          <w:szCs w:val="32"/>
-        </w:rPr>
-      </w:pPr>
-      <w:r>
-        <w:rPr>
-          <w:rFonts w:hint="cs"/>
-          <w:sz w:val="32"/>
-          <w:szCs w:val="32"/>
-          <w:rtl/>
-        </w:rPr>
-        <w:t xml:space="preserve">העברה כספים בין משתמשים </w:t>
-      </w:r>
-      <w:r>
-        <w:rPr>
-          <w:rFonts w:hint="cs"/>
-          <w:sz w:val="32"/>
-          <w:szCs w:val="32"/>
-          <w:rtl/>
-        </w:rPr>
-        <w:t xml:space="preserve">באמצעות הודעת </w:t>
-      </w:r>
-      <w:r>
-        <w:rPr>
-          <w:rFonts w:hint="cs"/>
-          <w:sz w:val="32"/>
-          <w:szCs w:val="32"/>
-        </w:rPr>
-        <w:t>SMS</w:t>
-      </w:r>
-    </w:p>
-    <w:p>
-      <w:pPr>
-        <w:pStyle w:val="a3"/>
-        <w:numPr>
-          <w:ilvl w:val="0"/>
-          <w:numId w:val="1"/>
-        </w:numPr>
-        <w:rPr>
-          <w:sz w:val="32"/>
-          <w:szCs w:val="32"/>
-        </w:rPr>
-      </w:pPr>
-      <w:r>
-        <w:rPr>
-          <w:rFonts w:hint="cs"/>
-          <w:sz w:val="32"/>
-          <w:szCs w:val="32"/>
-          <w:rtl/>
-        </w:rPr>
-        <w:t xml:space="preserve">משיכת כסף </w:t>
-      </w:r>
-      <w:r>
-        <w:rPr>
-          <w:rFonts w:hint="cs"/>
-          <w:sz w:val="32"/>
-          <w:szCs w:val="32"/>
-          <w:rtl/>
-        </w:rPr>
-        <w:t xml:space="preserve">באמצעות הודעת </w:t>
-      </w:r>
-      <w:r>
-        <w:rPr>
-          <w:rFonts w:hint="cs"/>
-          <w:sz w:val="32"/>
-          <w:szCs w:val="32"/>
-        </w:rPr>
-        <w:t>SMS</w:t>
-      </w:r>
-    </w:p>
-    <w:p>
-      <w:pPr>
-        <w:pStyle w:val="a3"/>
-        <w:numPr>
-          <w:ilvl w:val="0"/>
-          <w:numId w:val="1"/>
-        </w:numPr>
-        <w:rPr>
-          <w:sz w:val="32"/>
-          <w:szCs w:val="32"/>
-          <w:rtl/>
-        </w:rPr>
-      </w:pPr>
-      <w:r>
-        <w:rPr>
-          <w:rFonts w:hint="cs"/>
-          <w:sz w:val="32"/>
-          <w:szCs w:val="32"/>
-          <w:rtl/>
-        </w:rPr>
-        <w:t>להפקיד כסף</w:t>
-      </w:r>
-      <w:r>
-        <w:rPr>
-          <w:rFonts w:hint="cs"/>
-          <w:sz w:val="32"/>
-          <w:szCs w:val="32"/>
-          <w:rtl/>
-        </w:rPr>
-        <w:t xml:space="preserve"> שיעשה </w:t>
-      </w:r>
-      <w:r>
-        <w:rPr>
-          <w:rFonts w:hint="cs"/>
-          <w:sz w:val="32"/>
-          <w:szCs w:val="32"/>
-          <w:rtl/>
-        </w:rPr>
-        <w:t>את עצמו</w:t>
-      </w:r>
-    </w:p>
-    <w:p>
-      <w:pPr>
-        <w:ind w:left="360"/>
-        <w:rPr>
-          <w:sz w:val="32"/>
-          <w:szCs w:val="32"/>
-          <w:rtl/>
-        </w:rPr>
-      </w:pPr>
-    </w:p>
-    <w:p>
-      <w:pPr>
-        <w:ind w:left="360"/>
-        <w:rPr>
-          <w:sz w:val="32"/>
-          <w:szCs w:val="32"/>
-          <w:rtl/>
-        </w:rPr>
-      </w:pPr>
-      <w:r>
-        <w:rPr>
-          <w:rFonts w:hint="cs"/>
-          <w:sz w:val="32"/>
-          <w:szCs w:val="32"/>
-          <w:rtl/>
-        </w:rPr>
-        <w:t>משתמש</w:t>
-      </w:r>
-      <w:r>
-        <w:rPr>
-          <w:rFonts w:hint="cs"/>
-          <w:sz w:val="32"/>
-          <w:szCs w:val="32"/>
-          <w:rtl/>
-        </w:rPr>
-        <w:t xml:space="preserve"> </w:t>
-      </w:r>
-      <w:r>
-        <w:rPr>
-          <w:rFonts w:hint="cs"/>
-          <w:sz w:val="32"/>
-          <w:szCs w:val="32"/>
-          <w:rtl/>
-        </w:rPr>
-        <w:t>משקיע</w:t>
-      </w:r>
-      <w:r>
-        <w:rPr>
-          <w:rFonts w:hint="cs"/>
-          <w:sz w:val="32"/>
-          <w:szCs w:val="32"/>
-          <w:rtl/>
-        </w:rPr>
-        <w:t xml:space="preserve"> יורש מרגיל </w:t>
-      </w:r>
-      <w:r>
-        <w:rPr>
-          <w:sz w:val="32"/>
-          <w:szCs w:val="32"/>
-          <w:rtl/>
-        </w:rPr>
-        <w:t>–</w:t>
-      </w:r>
-      <w:r>
-        <w:rPr>
-          <w:rFonts w:hint="cs"/>
-          <w:sz w:val="32"/>
-          <w:szCs w:val="32"/>
-          <w:rtl/>
-        </w:rPr>
-        <w:t>תכונות</w:t>
-      </w:r>
-    </w:p>
-    <w:p>
-      <w:pPr>
-        <w:pStyle w:val="a3"/>
-        <w:numPr>
-          <w:ilvl w:val="0"/>
-          <w:numId w:val="3"/>
-        </w:numPr>
-        <w:rPr>
-          <w:sz w:val="32"/>
-          <w:szCs w:val="32"/>
-        </w:rPr>
-      </w:pPr>
-      <w:r>
-        <w:rPr>
-          <w:rFonts w:hint="cs"/>
-          <w:sz w:val="32"/>
-          <w:szCs w:val="32"/>
-          <w:rtl/>
-        </w:rPr>
-        <w:t>רשימת</w:t>
-      </w:r>
-      <w:r>
-        <w:rPr>
-          <w:rFonts w:hint="cs"/>
-          <w:sz w:val="32"/>
-          <w:szCs w:val="32"/>
-          <w:rtl/>
-        </w:rPr>
-        <w:t xml:space="preserve"> מניות</w:t>
-      </w:r>
-    </w:p>
-    <w:p>
-      <w:pPr>
-        <w:ind w:left="360"/>
-        <w:rPr>
-          <w:rFonts w:hint="cs"/>
-          <w:sz w:val="32"/>
-          <w:szCs w:val="32"/>
-          <w:rtl/>
-        </w:rPr>
-      </w:pPr>
-      <w:r>
-        <w:rPr>
-          <w:rFonts w:hint="cs"/>
-          <w:sz w:val="32"/>
-          <w:szCs w:val="32"/>
-          <w:rtl/>
-        </w:rPr>
-        <w:t>משתמש משקיע יורש מרגיל</w:t>
-      </w:r>
-      <w:r>
-        <w:rPr>
-          <w:rFonts w:hint="cs"/>
-          <w:sz w:val="32"/>
-          <w:szCs w:val="32"/>
-          <w:rtl/>
-        </w:rPr>
-        <w:t xml:space="preserve"> -פעולות</w:t>
-      </w:r>
-      <w:r>
-        <w:rPr>
-          <w:rFonts w:hint="cs"/>
-          <w:sz w:val="32"/>
-          <w:szCs w:val="32"/>
-          <w:rtl/>
-        </w:rPr>
-        <w:t xml:space="preserve"> </w:t>
-      </w:r>
     </w:p>
     <w:p>
       <w:pPr>
@@ -871,7 +854,6 @@
           <w:numId w:val="4"/>
         </w:numPr>
         <w:rPr>
-          <w:rFonts w:hint="cs"/>
           <w:sz w:val="32"/>
           <w:szCs w:val="32"/>
         </w:rPr>
@@ -893,6 +875,28 @@
           <w:rtl/>
         </w:rPr>
         <w:t xml:space="preserve"> במניות</w:t>
+      </w:r>
+    </w:p>
+    <w:p>
+      <w:pPr>
+        <w:pStyle w:val="a3"/>
+        <w:numPr>
+          <w:ilvl w:val="0"/>
+          <w:numId w:val="4"/>
+        </w:numPr>
+        <w:rPr>
+          <w:sz w:val="32"/>
+          <w:szCs w:val="32"/>
+        </w:rPr>
+      </w:pPr>
+      <w:r>
+        <w:rPr>
+          <w:rFonts w:hint="cs"/>
+          <w:sz w:val="32"/>
+          <w:szCs w:val="32"/>
+          <w:rtl/>
+        </w:rPr>
+        <w:t>צפייה בגרפים</w:t>
       </w:r>
       <w:bookmarkStart w:id="0" w:name="_GoBack"/>
       <w:bookmarkEnd w:id="0"/>
@@ -901,7 +905,6 @@
       <w:pPr>
         <w:ind w:left="360"/>
         <w:rPr>
-          <w:rFonts w:hint="cs"/>
           <w:sz w:val="32"/>
           <w:szCs w:val="32"/>
           <w:rtl/>

</xml_diff>

<commit_message>
Added a new feature for a basic account
</commit_message>
<xml_diff>
--- a/userDescription.docx
+++ b/userDescription.docx
@@ -241,7 +241,6 @@
         <w:rPr>
           <w:sz w:val="32"/>
           <w:szCs w:val="32"/>
-          <w:rtl/>
         </w:rPr>
       </w:pPr>
       <w:r>
@@ -256,650 +255,673 @@
     </w:p>
     <w:p>
       <w:pPr>
-        <w:rPr>
-          <w:sz w:val="32"/>
-          <w:szCs w:val="32"/>
-          <w:rtl/>
-        </w:rPr>
-      </w:pPr>
-      <w:r>
-        <w:rPr>
-          <w:rFonts w:hint="cs"/>
-          <w:sz w:val="32"/>
-          <w:szCs w:val="32"/>
-          <w:rtl/>
-        </w:rPr>
-        <w:t xml:space="preserve">משתמש רגיל </w:t>
-      </w:r>
-      <w:r>
-        <w:rPr>
-          <w:sz w:val="32"/>
-          <w:szCs w:val="32"/>
-          <w:rtl/>
-        </w:rPr>
-        <w:t>–</w:t>
-      </w:r>
-      <w:r>
-        <w:rPr>
-          <w:rFonts w:hint="cs"/>
-          <w:sz w:val="32"/>
-          <w:szCs w:val="32"/>
-          <w:rtl/>
-        </w:rPr>
-        <w:t xml:space="preserve"> </w:t>
-      </w:r>
-      <w:r>
-        <w:rPr>
-          <w:rFonts w:hint="cs"/>
-          <w:sz w:val="32"/>
-          <w:szCs w:val="32"/>
-          <w:rtl/>
-        </w:rPr>
-        <w:t>פעולות</w:t>
-      </w:r>
-    </w:p>
-    <w:p>
-      <w:pPr>
-        <w:pStyle w:val="a3"/>
-        <w:numPr>
-          <w:ilvl w:val="0"/>
-          <w:numId w:val="1"/>
-        </w:numPr>
-        <w:rPr>
-          <w:sz w:val="32"/>
-          <w:szCs w:val="32"/>
-        </w:rPr>
-      </w:pPr>
-      <w:r>
-        <w:rPr>
-          <w:rFonts w:hint="cs"/>
-          <w:sz w:val="32"/>
-          <w:szCs w:val="32"/>
-          <w:rtl/>
-        </w:rPr>
-        <w:t>העברה</w:t>
-      </w:r>
-      <w:r>
-        <w:rPr>
-          <w:rFonts w:hint="cs"/>
-          <w:sz w:val="32"/>
-          <w:szCs w:val="32"/>
-          <w:rtl/>
-        </w:rPr>
-        <w:t xml:space="preserve"> כספים</w:t>
-      </w:r>
-      <w:r>
-        <w:rPr>
-          <w:rFonts w:hint="cs"/>
-          <w:sz w:val="32"/>
-          <w:szCs w:val="32"/>
-          <w:rtl/>
-        </w:rPr>
-        <w:t xml:space="preserve"> בין משתמשים</w:t>
-      </w:r>
-      <w:r>
-        <w:rPr>
-          <w:rFonts w:hint="cs"/>
-          <w:sz w:val="32"/>
-          <w:szCs w:val="32"/>
-          <w:rtl/>
-        </w:rPr>
-        <w:t xml:space="preserve"> על ידי אשראי</w:t>
-      </w:r>
-    </w:p>
-    <w:p>
-      <w:pPr>
-        <w:pStyle w:val="a3"/>
-        <w:numPr>
-          <w:ilvl w:val="0"/>
-          <w:numId w:val="1"/>
-        </w:numPr>
-        <w:rPr>
-          <w:sz w:val="32"/>
-          <w:szCs w:val="32"/>
-        </w:rPr>
-      </w:pPr>
-      <w:r>
-        <w:rPr>
-          <w:rFonts w:hint="cs"/>
-          <w:sz w:val="32"/>
-          <w:szCs w:val="32"/>
-          <w:rtl/>
-        </w:rPr>
-        <w:t>משיכת כסף</w:t>
-      </w:r>
-      <w:r>
-        <w:rPr>
-          <w:rFonts w:hint="cs"/>
-          <w:sz w:val="32"/>
-          <w:szCs w:val="32"/>
-          <w:rtl/>
-        </w:rPr>
-        <w:t xml:space="preserve"> על ידי אשראי</w:t>
-      </w:r>
-    </w:p>
-    <w:p>
-      <w:pPr>
-        <w:pStyle w:val="a3"/>
-        <w:numPr>
-          <w:ilvl w:val="0"/>
-          <w:numId w:val="1"/>
-        </w:numPr>
-        <w:rPr>
-          <w:sz w:val="32"/>
-          <w:szCs w:val="32"/>
-        </w:rPr>
-      </w:pPr>
-      <w:r>
-        <w:rPr>
-          <w:rFonts w:hint="cs"/>
-          <w:sz w:val="32"/>
-          <w:szCs w:val="32"/>
-          <w:rtl/>
-        </w:rPr>
-        <w:t>בירור יתרה לאחר משיכ</w:t>
-      </w:r>
-      <w:r>
-        <w:rPr>
-          <w:rFonts w:hint="cs"/>
-          <w:sz w:val="32"/>
-          <w:szCs w:val="32"/>
-          <w:rtl/>
-        </w:rPr>
-        <w:t>ה</w:t>
-      </w:r>
-      <w:r>
-        <w:rPr>
-          <w:rFonts w:hint="cs"/>
-          <w:sz w:val="32"/>
-          <w:szCs w:val="32"/>
-          <w:rtl/>
-        </w:rPr>
-        <w:t>/העברה</w:t>
-      </w:r>
-    </w:p>
-    <w:p>
-      <w:pPr>
-        <w:pStyle w:val="a3"/>
-        <w:numPr>
-          <w:ilvl w:val="0"/>
-          <w:numId w:val="1"/>
-        </w:numPr>
-        <w:rPr>
-          <w:sz w:val="32"/>
-          <w:szCs w:val="32"/>
-        </w:rPr>
-      </w:pPr>
-      <w:r>
-        <w:rPr>
-          <w:rFonts w:hint="cs"/>
-          <w:sz w:val="32"/>
-          <w:szCs w:val="32"/>
-          <w:rtl/>
-        </w:rPr>
-        <w:t>אישור קבלת תשלום</w:t>
-      </w:r>
-    </w:p>
-    <w:p>
-      <w:pPr>
-        <w:pStyle w:val="a3"/>
-        <w:numPr>
-          <w:ilvl w:val="0"/>
-          <w:numId w:val="1"/>
-        </w:numPr>
-        <w:rPr>
-          <w:sz w:val="32"/>
-          <w:szCs w:val="32"/>
-        </w:rPr>
-      </w:pPr>
-      <w:r>
-        <w:rPr>
-          <w:rFonts w:hint="cs"/>
-          <w:sz w:val="32"/>
-          <w:szCs w:val="32"/>
-          <w:rtl/>
-        </w:rPr>
-        <w:t>הנפקת כרטיס חדש</w:t>
-      </w:r>
-    </w:p>
-    <w:p>
-      <w:pPr>
-        <w:pStyle w:val="a3"/>
-        <w:numPr>
-          <w:ilvl w:val="0"/>
-          <w:numId w:val="1"/>
-        </w:numPr>
-        <w:rPr>
-          <w:sz w:val="32"/>
-          <w:szCs w:val="32"/>
-        </w:rPr>
-      </w:pPr>
-      <w:r>
-        <w:rPr>
-          <w:rFonts w:hint="cs"/>
-          <w:sz w:val="32"/>
-          <w:szCs w:val="32"/>
-          <w:rtl/>
-        </w:rPr>
-        <w:t xml:space="preserve">שינוי קוד </w:t>
-      </w:r>
-      <w:r>
-        <w:rPr>
-          <w:rFonts w:hint="cs"/>
-          <w:sz w:val="32"/>
-          <w:szCs w:val="32"/>
-          <w:rtl/>
-        </w:rPr>
-        <w:t>סוד</w:t>
-      </w:r>
-      <w:r>
-        <w:rPr>
-          <w:rFonts w:hint="cs"/>
-          <w:sz w:val="32"/>
-          <w:szCs w:val="32"/>
-          <w:rtl/>
-        </w:rPr>
-        <w:t>י להעברות</w:t>
-      </w:r>
-    </w:p>
-    <w:p>
-      <w:pPr>
-        <w:pStyle w:val="a3"/>
-        <w:numPr>
-          <w:ilvl w:val="0"/>
-          <w:numId w:val="1"/>
-        </w:numPr>
-        <w:rPr>
-          <w:sz w:val="32"/>
-          <w:szCs w:val="32"/>
-        </w:rPr>
-      </w:pPr>
-      <w:r>
-        <w:rPr>
-          <w:rFonts w:hint="cs"/>
-          <w:sz w:val="32"/>
-          <w:szCs w:val="32"/>
-          <w:rtl/>
-        </w:rPr>
-        <w:t xml:space="preserve">העברה כספים בין משתמשים </w:t>
-      </w:r>
-      <w:r>
-        <w:rPr>
-          <w:rFonts w:hint="cs"/>
-          <w:sz w:val="32"/>
-          <w:szCs w:val="32"/>
-          <w:rtl/>
-        </w:rPr>
-        <w:t xml:space="preserve">באמצעות הודעת </w:t>
-      </w:r>
-      <w:r>
-        <w:rPr>
-          <w:rFonts w:hint="cs"/>
-          <w:sz w:val="32"/>
-          <w:szCs w:val="32"/>
-        </w:rPr>
-        <w:t>SMS</w:t>
-      </w:r>
-    </w:p>
-    <w:p>
-      <w:pPr>
-        <w:pStyle w:val="a3"/>
-        <w:numPr>
-          <w:ilvl w:val="0"/>
-          <w:numId w:val="1"/>
-        </w:numPr>
-        <w:rPr>
-          <w:sz w:val="32"/>
-          <w:szCs w:val="32"/>
-        </w:rPr>
-      </w:pPr>
-      <w:r>
-        <w:rPr>
-          <w:rFonts w:hint="cs"/>
-          <w:sz w:val="32"/>
-          <w:szCs w:val="32"/>
-          <w:rtl/>
-        </w:rPr>
-        <w:t xml:space="preserve">משיכת כסף </w:t>
-      </w:r>
-      <w:r>
-        <w:rPr>
-          <w:rFonts w:hint="cs"/>
-          <w:sz w:val="32"/>
-          <w:szCs w:val="32"/>
-          <w:rtl/>
-        </w:rPr>
-        <w:t xml:space="preserve">באמצעות הודעת </w:t>
-      </w:r>
-      <w:r>
-        <w:rPr>
-          <w:rFonts w:hint="cs"/>
-          <w:sz w:val="32"/>
-          <w:szCs w:val="32"/>
-        </w:rPr>
-        <w:t>SMS</w:t>
-      </w:r>
-    </w:p>
-    <w:p>
-      <w:pPr>
-        <w:pStyle w:val="a3"/>
-        <w:numPr>
-          <w:ilvl w:val="0"/>
-          <w:numId w:val="1"/>
-        </w:numPr>
-        <w:rPr>
-          <w:sz w:val="32"/>
-          <w:szCs w:val="32"/>
-          <w:rtl/>
-        </w:rPr>
-      </w:pPr>
-      <w:r>
-        <w:rPr>
-          <w:rFonts w:hint="cs"/>
-          <w:sz w:val="32"/>
-          <w:szCs w:val="32"/>
-          <w:rtl/>
-        </w:rPr>
-        <w:t>להפקיד כסף</w:t>
-      </w:r>
-      <w:r>
-        <w:rPr>
-          <w:rFonts w:hint="cs"/>
-          <w:sz w:val="32"/>
-          <w:szCs w:val="32"/>
-          <w:rtl/>
-        </w:rPr>
-        <w:t xml:space="preserve"> שיעשה </w:t>
-      </w:r>
-      <w:r>
-        <w:rPr>
-          <w:rFonts w:hint="cs"/>
-          <w:sz w:val="32"/>
-          <w:szCs w:val="32"/>
-          <w:rtl/>
-        </w:rPr>
-        <w:t>את עצמו</w:t>
-      </w:r>
-    </w:p>
-    <w:p>
-      <w:pPr>
-        <w:ind w:left="360"/>
-        <w:rPr>
-          <w:sz w:val="32"/>
-          <w:szCs w:val="32"/>
-          <w:rtl/>
-        </w:rPr>
-      </w:pPr>
-    </w:p>
-    <w:p>
-      <w:pPr>
-        <w:ind w:left="360"/>
-        <w:rPr>
-          <w:sz w:val="32"/>
-          <w:szCs w:val="32"/>
-          <w:rtl/>
-        </w:rPr>
-      </w:pPr>
-      <w:r>
-        <w:rPr>
-          <w:rFonts w:hint="cs"/>
-          <w:sz w:val="32"/>
-          <w:szCs w:val="32"/>
-          <w:rtl/>
-        </w:rPr>
-        <w:t>משתמש</w:t>
-      </w:r>
-      <w:r>
-        <w:rPr>
-          <w:rFonts w:hint="cs"/>
-          <w:sz w:val="32"/>
-          <w:szCs w:val="32"/>
-          <w:rtl/>
-        </w:rPr>
-        <w:t xml:space="preserve"> </w:t>
-      </w:r>
-      <w:r>
-        <w:rPr>
-          <w:rFonts w:hint="cs"/>
-          <w:sz w:val="32"/>
-          <w:szCs w:val="32"/>
-          <w:rtl/>
-        </w:rPr>
-        <w:t>משקיע</w:t>
-      </w:r>
-      <w:r>
-        <w:rPr>
-          <w:rFonts w:hint="cs"/>
-          <w:sz w:val="32"/>
-          <w:szCs w:val="32"/>
-          <w:rtl/>
-        </w:rPr>
-        <w:t xml:space="preserve"> יורש מרגיל </w:t>
-      </w:r>
-      <w:r>
-        <w:rPr>
-          <w:sz w:val="32"/>
-          <w:szCs w:val="32"/>
-          <w:rtl/>
-        </w:rPr>
-        <w:t>–</w:t>
-      </w:r>
-      <w:r>
-        <w:rPr>
-          <w:rFonts w:hint="cs"/>
-          <w:sz w:val="32"/>
-          <w:szCs w:val="32"/>
-          <w:rtl/>
-        </w:rPr>
-        <w:t>תכונות</w:t>
-      </w:r>
-    </w:p>
-    <w:p>
-      <w:pPr>
-        <w:pStyle w:val="a3"/>
-        <w:numPr>
-          <w:ilvl w:val="0"/>
-          <w:numId w:val="3"/>
-        </w:numPr>
-        <w:rPr>
-          <w:sz w:val="32"/>
-          <w:szCs w:val="32"/>
-        </w:rPr>
-      </w:pPr>
-      <w:r>
-        <w:rPr>
-          <w:rFonts w:hint="cs"/>
-          <w:sz w:val="32"/>
-          <w:szCs w:val="32"/>
-          <w:rtl/>
-        </w:rPr>
-        <w:t>רשימת</w:t>
-      </w:r>
-      <w:r>
-        <w:rPr>
-          <w:rFonts w:hint="cs"/>
-          <w:sz w:val="32"/>
-          <w:szCs w:val="32"/>
-          <w:rtl/>
-        </w:rPr>
-        <w:t xml:space="preserve"> מניות</w:t>
-      </w:r>
-    </w:p>
-    <w:p>
-      <w:pPr>
-        <w:ind w:left="360"/>
-        <w:rPr>
-          <w:sz w:val="32"/>
-          <w:szCs w:val="32"/>
-          <w:rtl/>
-        </w:rPr>
-      </w:pPr>
-      <w:r>
-        <w:rPr>
-          <w:rFonts w:hint="cs"/>
-          <w:sz w:val="32"/>
-          <w:szCs w:val="32"/>
-          <w:rtl/>
-        </w:rPr>
-        <w:t>משתמש משקיע יורש מרגיל</w:t>
-      </w:r>
-      <w:r>
-        <w:rPr>
-          <w:rFonts w:hint="cs"/>
-          <w:sz w:val="32"/>
-          <w:szCs w:val="32"/>
-          <w:rtl/>
-        </w:rPr>
-        <w:t xml:space="preserve"> -פעולות</w:t>
-      </w:r>
-      <w:r>
-        <w:rPr>
-          <w:rFonts w:hint="cs"/>
-          <w:sz w:val="32"/>
-          <w:szCs w:val="32"/>
-          <w:rtl/>
-        </w:rPr>
-        <w:t xml:space="preserve"> </w:t>
-      </w:r>
-    </w:p>
-    <w:p>
-      <w:pPr>
-        <w:pStyle w:val="a3"/>
-        <w:numPr>
-          <w:ilvl w:val="0"/>
-          <w:numId w:val="4"/>
-        </w:numPr>
-        <w:rPr>
-          <w:sz w:val="32"/>
-          <w:szCs w:val="32"/>
-        </w:rPr>
-      </w:pPr>
-      <w:r>
-        <w:rPr>
-          <w:rFonts w:hint="cs"/>
-          <w:sz w:val="32"/>
-          <w:szCs w:val="32"/>
-          <w:rtl/>
-        </w:rPr>
-        <w:t>ק</w:t>
-      </w:r>
-      <w:r>
-        <w:rPr>
-          <w:rFonts w:hint="cs"/>
-          <w:sz w:val="32"/>
-          <w:szCs w:val="32"/>
-          <w:rtl/>
-        </w:rPr>
-        <w:t>נ</w:t>
-      </w:r>
-      <w:r>
-        <w:rPr>
-          <w:rFonts w:hint="cs"/>
-          <w:sz w:val="32"/>
-          <w:szCs w:val="32"/>
-          <w:rtl/>
-        </w:rPr>
-        <w:t>יית מניות</w:t>
-      </w:r>
-    </w:p>
-    <w:p>
-      <w:pPr>
-        <w:pStyle w:val="a3"/>
-        <w:numPr>
-          <w:ilvl w:val="0"/>
-          <w:numId w:val="4"/>
-        </w:numPr>
-        <w:rPr>
-          <w:sz w:val="32"/>
-          <w:szCs w:val="32"/>
-        </w:rPr>
-      </w:pPr>
-      <w:r>
-        <w:rPr>
-          <w:rFonts w:hint="cs"/>
-          <w:sz w:val="32"/>
-          <w:szCs w:val="32"/>
-          <w:rtl/>
-        </w:rPr>
-        <w:t>מכירת מניות</w:t>
-      </w:r>
-    </w:p>
-    <w:p>
-      <w:pPr>
-        <w:pStyle w:val="a3"/>
-        <w:numPr>
-          <w:ilvl w:val="0"/>
-          <w:numId w:val="4"/>
-        </w:numPr>
-        <w:rPr>
-          <w:sz w:val="32"/>
-          <w:szCs w:val="32"/>
-        </w:rPr>
-      </w:pPr>
-      <w:r>
-        <w:rPr>
-          <w:rFonts w:hint="cs"/>
-          <w:sz w:val="32"/>
-          <w:szCs w:val="32"/>
-          <w:rtl/>
-        </w:rPr>
-        <w:t>השקעה במניה</w:t>
-      </w:r>
-    </w:p>
-    <w:p>
-      <w:pPr>
-        <w:pStyle w:val="a3"/>
-        <w:numPr>
-          <w:ilvl w:val="0"/>
-          <w:numId w:val="4"/>
-        </w:numPr>
-        <w:rPr>
-          <w:sz w:val="32"/>
-          <w:szCs w:val="32"/>
-        </w:rPr>
-      </w:pPr>
-      <w:r>
-        <w:rPr>
-          <w:rFonts w:hint="cs"/>
-          <w:sz w:val="32"/>
-          <w:szCs w:val="32"/>
-          <w:rtl/>
-        </w:rPr>
-        <w:t>צפייה</w:t>
-      </w:r>
-      <w:r>
-        <w:rPr>
-          <w:rFonts w:hint="cs"/>
-          <w:sz w:val="32"/>
-          <w:szCs w:val="32"/>
-          <w:rtl/>
-        </w:rPr>
-        <w:t xml:space="preserve"> במניות</w:t>
-      </w:r>
-    </w:p>
-    <w:p>
-      <w:pPr>
-        <w:pStyle w:val="a3"/>
-        <w:numPr>
-          <w:ilvl w:val="0"/>
-          <w:numId w:val="4"/>
-        </w:numPr>
-        <w:rPr>
-          <w:sz w:val="32"/>
-          <w:szCs w:val="32"/>
-        </w:rPr>
-      </w:pPr>
-      <w:r>
-        <w:rPr>
-          <w:rFonts w:hint="cs"/>
-          <w:sz w:val="32"/>
-          <w:szCs w:val="32"/>
-          <w:rtl/>
-        </w:rPr>
-        <w:t>צפייה בגרפים</w:t>
+        <w:pStyle w:val="a3"/>
+        <w:numPr>
+          <w:ilvl w:val="0"/>
+          <w:numId w:val="2"/>
+        </w:numPr>
+        <w:rPr>
+          <w:sz w:val="32"/>
+          <w:szCs w:val="32"/>
+          <w:rtl/>
+        </w:rPr>
+      </w:pPr>
+      <w:r>
+        <w:rPr>
+          <w:rFonts w:hint="cs"/>
+          <w:sz w:val="32"/>
+          <w:szCs w:val="32"/>
+          <w:rtl/>
+        </w:rPr>
+        <w:t>קבלת תמיכה מצוות הבנק</w:t>
       </w:r>
       <w:bookmarkStart w:id="0" w:name="_GoBack"/>
       <w:bookmarkEnd w:id="0"/>
+    </w:p>
+    <w:p>
+      <w:pPr>
+        <w:rPr>
+          <w:sz w:val="32"/>
+          <w:szCs w:val="32"/>
+          <w:rtl/>
+        </w:rPr>
+      </w:pPr>
+      <w:r>
+        <w:rPr>
+          <w:rFonts w:hint="cs"/>
+          <w:sz w:val="32"/>
+          <w:szCs w:val="32"/>
+          <w:rtl/>
+        </w:rPr>
+        <w:t xml:space="preserve">משתמש רגיל </w:t>
+      </w:r>
+      <w:r>
+        <w:rPr>
+          <w:sz w:val="32"/>
+          <w:szCs w:val="32"/>
+          <w:rtl/>
+        </w:rPr>
+        <w:t>–</w:t>
+      </w:r>
+      <w:r>
+        <w:rPr>
+          <w:rFonts w:hint="cs"/>
+          <w:sz w:val="32"/>
+          <w:szCs w:val="32"/>
+          <w:rtl/>
+        </w:rPr>
+        <w:t xml:space="preserve"> </w:t>
+      </w:r>
+      <w:r>
+        <w:rPr>
+          <w:rFonts w:hint="cs"/>
+          <w:sz w:val="32"/>
+          <w:szCs w:val="32"/>
+          <w:rtl/>
+        </w:rPr>
+        <w:t>פעולות</w:t>
+      </w:r>
+    </w:p>
+    <w:p>
+      <w:pPr>
+        <w:pStyle w:val="a3"/>
+        <w:numPr>
+          <w:ilvl w:val="0"/>
+          <w:numId w:val="1"/>
+        </w:numPr>
+        <w:rPr>
+          <w:sz w:val="32"/>
+          <w:szCs w:val="32"/>
+        </w:rPr>
+      </w:pPr>
+      <w:r>
+        <w:rPr>
+          <w:rFonts w:hint="cs"/>
+          <w:sz w:val="32"/>
+          <w:szCs w:val="32"/>
+          <w:rtl/>
+        </w:rPr>
+        <w:t>העברה</w:t>
+      </w:r>
+      <w:r>
+        <w:rPr>
+          <w:rFonts w:hint="cs"/>
+          <w:sz w:val="32"/>
+          <w:szCs w:val="32"/>
+          <w:rtl/>
+        </w:rPr>
+        <w:t xml:space="preserve"> כספים</w:t>
+      </w:r>
+      <w:r>
+        <w:rPr>
+          <w:rFonts w:hint="cs"/>
+          <w:sz w:val="32"/>
+          <w:szCs w:val="32"/>
+          <w:rtl/>
+        </w:rPr>
+        <w:t xml:space="preserve"> בין משתמשים</w:t>
+      </w:r>
+      <w:r>
+        <w:rPr>
+          <w:rFonts w:hint="cs"/>
+          <w:sz w:val="32"/>
+          <w:szCs w:val="32"/>
+          <w:rtl/>
+        </w:rPr>
+        <w:t xml:space="preserve"> על ידי אשראי</w:t>
+      </w:r>
+    </w:p>
+    <w:p>
+      <w:pPr>
+        <w:pStyle w:val="a3"/>
+        <w:numPr>
+          <w:ilvl w:val="0"/>
+          <w:numId w:val="1"/>
+        </w:numPr>
+        <w:rPr>
+          <w:sz w:val="32"/>
+          <w:szCs w:val="32"/>
+        </w:rPr>
+      </w:pPr>
+      <w:r>
+        <w:rPr>
+          <w:rFonts w:hint="cs"/>
+          <w:sz w:val="32"/>
+          <w:szCs w:val="32"/>
+          <w:rtl/>
+        </w:rPr>
+        <w:t>משיכת כסף</w:t>
+      </w:r>
+      <w:r>
+        <w:rPr>
+          <w:rFonts w:hint="cs"/>
+          <w:sz w:val="32"/>
+          <w:szCs w:val="32"/>
+          <w:rtl/>
+        </w:rPr>
+        <w:t xml:space="preserve"> על ידי אשראי</w:t>
+      </w:r>
+    </w:p>
+    <w:p>
+      <w:pPr>
+        <w:pStyle w:val="a3"/>
+        <w:numPr>
+          <w:ilvl w:val="0"/>
+          <w:numId w:val="1"/>
+        </w:numPr>
+        <w:rPr>
+          <w:sz w:val="32"/>
+          <w:szCs w:val="32"/>
+        </w:rPr>
+      </w:pPr>
+      <w:r>
+        <w:rPr>
+          <w:rFonts w:hint="cs"/>
+          <w:sz w:val="32"/>
+          <w:szCs w:val="32"/>
+          <w:rtl/>
+        </w:rPr>
+        <w:t>בירור יתרה לאחר משיכ</w:t>
+      </w:r>
+      <w:r>
+        <w:rPr>
+          <w:rFonts w:hint="cs"/>
+          <w:sz w:val="32"/>
+          <w:szCs w:val="32"/>
+          <w:rtl/>
+        </w:rPr>
+        <w:t>ה</w:t>
+      </w:r>
+      <w:r>
+        <w:rPr>
+          <w:rFonts w:hint="cs"/>
+          <w:sz w:val="32"/>
+          <w:szCs w:val="32"/>
+          <w:rtl/>
+        </w:rPr>
+        <w:t>/העברה</w:t>
+      </w:r>
+    </w:p>
+    <w:p>
+      <w:pPr>
+        <w:pStyle w:val="a3"/>
+        <w:numPr>
+          <w:ilvl w:val="0"/>
+          <w:numId w:val="1"/>
+        </w:numPr>
+        <w:rPr>
+          <w:sz w:val="32"/>
+          <w:szCs w:val="32"/>
+        </w:rPr>
+      </w:pPr>
+      <w:r>
+        <w:rPr>
+          <w:rFonts w:hint="cs"/>
+          <w:sz w:val="32"/>
+          <w:szCs w:val="32"/>
+          <w:rtl/>
+        </w:rPr>
+        <w:t>אישור קבלת תשלום</w:t>
+      </w:r>
+    </w:p>
+    <w:p>
+      <w:pPr>
+        <w:pStyle w:val="a3"/>
+        <w:numPr>
+          <w:ilvl w:val="0"/>
+          <w:numId w:val="1"/>
+        </w:numPr>
+        <w:rPr>
+          <w:sz w:val="32"/>
+          <w:szCs w:val="32"/>
+        </w:rPr>
+      </w:pPr>
+      <w:r>
+        <w:rPr>
+          <w:rFonts w:hint="cs"/>
+          <w:sz w:val="32"/>
+          <w:szCs w:val="32"/>
+          <w:rtl/>
+        </w:rPr>
+        <w:t>הנפקת כרטיס חדש</w:t>
+      </w:r>
+    </w:p>
+    <w:p>
+      <w:pPr>
+        <w:pStyle w:val="a3"/>
+        <w:numPr>
+          <w:ilvl w:val="0"/>
+          <w:numId w:val="1"/>
+        </w:numPr>
+        <w:rPr>
+          <w:sz w:val="32"/>
+          <w:szCs w:val="32"/>
+        </w:rPr>
+      </w:pPr>
+      <w:r>
+        <w:rPr>
+          <w:rFonts w:hint="cs"/>
+          <w:sz w:val="32"/>
+          <w:szCs w:val="32"/>
+          <w:rtl/>
+        </w:rPr>
+        <w:t xml:space="preserve">שינוי קוד </w:t>
+      </w:r>
+      <w:r>
+        <w:rPr>
+          <w:rFonts w:hint="cs"/>
+          <w:sz w:val="32"/>
+          <w:szCs w:val="32"/>
+          <w:rtl/>
+        </w:rPr>
+        <w:t>סוד</w:t>
+      </w:r>
+      <w:r>
+        <w:rPr>
+          <w:rFonts w:hint="cs"/>
+          <w:sz w:val="32"/>
+          <w:szCs w:val="32"/>
+          <w:rtl/>
+        </w:rPr>
+        <w:t>י להעברות</w:t>
+      </w:r>
+    </w:p>
+    <w:p>
+      <w:pPr>
+        <w:pStyle w:val="a3"/>
+        <w:numPr>
+          <w:ilvl w:val="0"/>
+          <w:numId w:val="1"/>
+        </w:numPr>
+        <w:rPr>
+          <w:sz w:val="32"/>
+          <w:szCs w:val="32"/>
+        </w:rPr>
+      </w:pPr>
+      <w:r>
+        <w:rPr>
+          <w:rFonts w:hint="cs"/>
+          <w:sz w:val="32"/>
+          <w:szCs w:val="32"/>
+          <w:rtl/>
+        </w:rPr>
+        <w:t xml:space="preserve">העברה כספים בין משתמשים </w:t>
+      </w:r>
+      <w:r>
+        <w:rPr>
+          <w:rFonts w:hint="cs"/>
+          <w:sz w:val="32"/>
+          <w:szCs w:val="32"/>
+          <w:rtl/>
+        </w:rPr>
+        <w:t xml:space="preserve">באמצעות הודעת </w:t>
+      </w:r>
+      <w:r>
+        <w:rPr>
+          <w:rFonts w:hint="cs"/>
+          <w:sz w:val="32"/>
+          <w:szCs w:val="32"/>
+        </w:rPr>
+        <w:t>SMS</w:t>
+      </w:r>
+    </w:p>
+    <w:p>
+      <w:pPr>
+        <w:pStyle w:val="a3"/>
+        <w:numPr>
+          <w:ilvl w:val="0"/>
+          <w:numId w:val="1"/>
+        </w:numPr>
+        <w:rPr>
+          <w:sz w:val="32"/>
+          <w:szCs w:val="32"/>
+        </w:rPr>
+      </w:pPr>
+      <w:r>
+        <w:rPr>
+          <w:rFonts w:hint="cs"/>
+          <w:sz w:val="32"/>
+          <w:szCs w:val="32"/>
+          <w:rtl/>
+        </w:rPr>
+        <w:t xml:space="preserve">משיכת כסף </w:t>
+      </w:r>
+      <w:r>
+        <w:rPr>
+          <w:rFonts w:hint="cs"/>
+          <w:sz w:val="32"/>
+          <w:szCs w:val="32"/>
+          <w:rtl/>
+        </w:rPr>
+        <w:t xml:space="preserve">באמצעות הודעת </w:t>
+      </w:r>
+      <w:r>
+        <w:rPr>
+          <w:rFonts w:hint="cs"/>
+          <w:sz w:val="32"/>
+          <w:szCs w:val="32"/>
+        </w:rPr>
+        <w:t>SMS</w:t>
+      </w:r>
+    </w:p>
+    <w:p>
+      <w:pPr>
+        <w:pStyle w:val="a3"/>
+        <w:numPr>
+          <w:ilvl w:val="0"/>
+          <w:numId w:val="1"/>
+        </w:numPr>
+        <w:rPr>
+          <w:sz w:val="32"/>
+          <w:szCs w:val="32"/>
+          <w:rtl/>
+        </w:rPr>
+      </w:pPr>
+      <w:r>
+        <w:rPr>
+          <w:rFonts w:hint="cs"/>
+          <w:sz w:val="32"/>
+          <w:szCs w:val="32"/>
+          <w:rtl/>
+        </w:rPr>
+        <w:t>להפקיד כסף</w:t>
+      </w:r>
+      <w:r>
+        <w:rPr>
+          <w:rFonts w:hint="cs"/>
+          <w:sz w:val="32"/>
+          <w:szCs w:val="32"/>
+          <w:rtl/>
+        </w:rPr>
+        <w:t xml:space="preserve"> שיעשה </w:t>
+      </w:r>
+      <w:r>
+        <w:rPr>
+          <w:rFonts w:hint="cs"/>
+          <w:sz w:val="32"/>
+          <w:szCs w:val="32"/>
+          <w:rtl/>
+        </w:rPr>
+        <w:t>את עצמו</w:t>
+      </w:r>
+    </w:p>
+    <w:p>
+      <w:pPr>
+        <w:ind w:left="360"/>
+        <w:rPr>
+          <w:sz w:val="32"/>
+          <w:szCs w:val="32"/>
+          <w:rtl/>
+        </w:rPr>
+      </w:pPr>
+    </w:p>
+    <w:p>
+      <w:pPr>
+        <w:ind w:left="360"/>
+        <w:rPr>
+          <w:sz w:val="32"/>
+          <w:szCs w:val="32"/>
+          <w:rtl/>
+        </w:rPr>
+      </w:pPr>
+      <w:r>
+        <w:rPr>
+          <w:rFonts w:hint="cs"/>
+          <w:sz w:val="32"/>
+          <w:szCs w:val="32"/>
+          <w:rtl/>
+        </w:rPr>
+        <w:t>משתמש</w:t>
+      </w:r>
+      <w:r>
+        <w:rPr>
+          <w:rFonts w:hint="cs"/>
+          <w:sz w:val="32"/>
+          <w:szCs w:val="32"/>
+          <w:rtl/>
+        </w:rPr>
+        <w:t xml:space="preserve"> </w:t>
+      </w:r>
+      <w:r>
+        <w:rPr>
+          <w:rFonts w:hint="cs"/>
+          <w:sz w:val="32"/>
+          <w:szCs w:val="32"/>
+          <w:rtl/>
+        </w:rPr>
+        <w:t>משקיע</w:t>
+      </w:r>
+      <w:r>
+        <w:rPr>
+          <w:rFonts w:hint="cs"/>
+          <w:sz w:val="32"/>
+          <w:szCs w:val="32"/>
+          <w:rtl/>
+        </w:rPr>
+        <w:t xml:space="preserve"> יורש מרגיל </w:t>
+      </w:r>
+      <w:r>
+        <w:rPr>
+          <w:sz w:val="32"/>
+          <w:szCs w:val="32"/>
+          <w:rtl/>
+        </w:rPr>
+        <w:t>–</w:t>
+      </w:r>
+      <w:r>
+        <w:rPr>
+          <w:rFonts w:hint="cs"/>
+          <w:sz w:val="32"/>
+          <w:szCs w:val="32"/>
+          <w:rtl/>
+        </w:rPr>
+        <w:t>תכונות</w:t>
+      </w:r>
+    </w:p>
+    <w:p>
+      <w:pPr>
+        <w:pStyle w:val="a3"/>
+        <w:numPr>
+          <w:ilvl w:val="0"/>
+          <w:numId w:val="3"/>
+        </w:numPr>
+        <w:rPr>
+          <w:sz w:val="32"/>
+          <w:szCs w:val="32"/>
+        </w:rPr>
+      </w:pPr>
+      <w:r>
+        <w:rPr>
+          <w:rFonts w:hint="cs"/>
+          <w:sz w:val="32"/>
+          <w:szCs w:val="32"/>
+          <w:rtl/>
+        </w:rPr>
+        <w:t>רשימת</w:t>
+      </w:r>
+      <w:r>
+        <w:rPr>
+          <w:rFonts w:hint="cs"/>
+          <w:sz w:val="32"/>
+          <w:szCs w:val="32"/>
+          <w:rtl/>
+        </w:rPr>
+        <w:t xml:space="preserve"> מניות</w:t>
+      </w:r>
+    </w:p>
+    <w:p>
+      <w:pPr>
+        <w:ind w:left="360"/>
+        <w:rPr>
+          <w:sz w:val="32"/>
+          <w:szCs w:val="32"/>
+          <w:rtl/>
+        </w:rPr>
+      </w:pPr>
+      <w:r>
+        <w:rPr>
+          <w:rFonts w:hint="cs"/>
+          <w:sz w:val="32"/>
+          <w:szCs w:val="32"/>
+          <w:rtl/>
+        </w:rPr>
+        <w:t>משתמש משקיע יורש מרגיל</w:t>
+      </w:r>
+      <w:r>
+        <w:rPr>
+          <w:rFonts w:hint="cs"/>
+          <w:sz w:val="32"/>
+          <w:szCs w:val="32"/>
+          <w:rtl/>
+        </w:rPr>
+        <w:t xml:space="preserve"> -פעולות</w:t>
+      </w:r>
+      <w:r>
+        <w:rPr>
+          <w:rFonts w:hint="cs"/>
+          <w:sz w:val="32"/>
+          <w:szCs w:val="32"/>
+          <w:rtl/>
+        </w:rPr>
+        <w:t xml:space="preserve"> </w:t>
+      </w:r>
+    </w:p>
+    <w:p>
+      <w:pPr>
+        <w:pStyle w:val="a3"/>
+        <w:numPr>
+          <w:ilvl w:val="0"/>
+          <w:numId w:val="4"/>
+        </w:numPr>
+        <w:rPr>
+          <w:sz w:val="32"/>
+          <w:szCs w:val="32"/>
+        </w:rPr>
+      </w:pPr>
+      <w:r>
+        <w:rPr>
+          <w:rFonts w:hint="cs"/>
+          <w:sz w:val="32"/>
+          <w:szCs w:val="32"/>
+          <w:rtl/>
+        </w:rPr>
+        <w:t>ק</w:t>
+      </w:r>
+      <w:r>
+        <w:rPr>
+          <w:rFonts w:hint="cs"/>
+          <w:sz w:val="32"/>
+          <w:szCs w:val="32"/>
+          <w:rtl/>
+        </w:rPr>
+        <w:t>נ</w:t>
+      </w:r>
+      <w:r>
+        <w:rPr>
+          <w:rFonts w:hint="cs"/>
+          <w:sz w:val="32"/>
+          <w:szCs w:val="32"/>
+          <w:rtl/>
+        </w:rPr>
+        <w:t>יית מניות</w:t>
+      </w:r>
+    </w:p>
+    <w:p>
+      <w:pPr>
+        <w:pStyle w:val="a3"/>
+        <w:numPr>
+          <w:ilvl w:val="0"/>
+          <w:numId w:val="4"/>
+        </w:numPr>
+        <w:rPr>
+          <w:sz w:val="32"/>
+          <w:szCs w:val="32"/>
+        </w:rPr>
+      </w:pPr>
+      <w:r>
+        <w:rPr>
+          <w:rFonts w:hint="cs"/>
+          <w:sz w:val="32"/>
+          <w:szCs w:val="32"/>
+          <w:rtl/>
+        </w:rPr>
+        <w:t>מכירת מניות</w:t>
+      </w:r>
+    </w:p>
+    <w:p>
+      <w:pPr>
+        <w:pStyle w:val="a3"/>
+        <w:numPr>
+          <w:ilvl w:val="0"/>
+          <w:numId w:val="4"/>
+        </w:numPr>
+        <w:rPr>
+          <w:sz w:val="32"/>
+          <w:szCs w:val="32"/>
+        </w:rPr>
+      </w:pPr>
+      <w:r>
+        <w:rPr>
+          <w:rFonts w:hint="cs"/>
+          <w:sz w:val="32"/>
+          <w:szCs w:val="32"/>
+          <w:rtl/>
+        </w:rPr>
+        <w:t>השקעה במניה</w:t>
+      </w:r>
+    </w:p>
+    <w:p>
+      <w:pPr>
+        <w:pStyle w:val="a3"/>
+        <w:numPr>
+          <w:ilvl w:val="0"/>
+          <w:numId w:val="4"/>
+        </w:numPr>
+        <w:rPr>
+          <w:sz w:val="32"/>
+          <w:szCs w:val="32"/>
+        </w:rPr>
+      </w:pPr>
+      <w:r>
+        <w:rPr>
+          <w:rFonts w:hint="cs"/>
+          <w:sz w:val="32"/>
+          <w:szCs w:val="32"/>
+          <w:rtl/>
+        </w:rPr>
+        <w:t>צפייה</w:t>
+      </w:r>
+      <w:r>
+        <w:rPr>
+          <w:rFonts w:hint="cs"/>
+          <w:sz w:val="32"/>
+          <w:szCs w:val="32"/>
+          <w:rtl/>
+        </w:rPr>
+        <w:t xml:space="preserve"> במניות</w:t>
+      </w:r>
+    </w:p>
+    <w:p>
+      <w:pPr>
+        <w:pStyle w:val="a3"/>
+        <w:numPr>
+          <w:ilvl w:val="0"/>
+          <w:numId w:val="4"/>
+        </w:numPr>
+        <w:rPr>
+          <w:sz w:val="32"/>
+          <w:szCs w:val="32"/>
+        </w:rPr>
+      </w:pPr>
+      <w:r>
+        <w:rPr>
+          <w:rFonts w:hint="cs"/>
+          <w:sz w:val="32"/>
+          <w:szCs w:val="32"/>
+          <w:rtl/>
+        </w:rPr>
+        <w:t>צפייה בגרפים</w:t>
+      </w:r>
     </w:p>
     <w:p>
       <w:pPr>

</xml_diff>